<commit_message>
#24 Updated documentation of to-do Team Contribution test case
</commit_message>
<xml_diff>
--- a/Test Scenario Team Contribution.docx
+++ b/Test Scenario Team Contribution.docx
@@ -155,48 +155,95 @@
           </w:tcPr>
           <w:p>
             <w:r>
-              <w:t>2</w:t>
+              <w:t xml:space="preserve">2 </w:t>
+            </w:r>
+          </w:p>
+        </w:tc>
+        <w:tc>
+          <w:tcPr>
+            <w:tcW w:w="1283" w:type="dxa"/>
+          </w:tcPr>
+          <w:p>
+            <w:r>
+              <w:t xml:space="preserve">Test Team Contribution Page </w:t>
+            </w:r>
+          </w:p>
+        </w:tc>
+        <w:tc>
+          <w:tcPr>
+            <w:tcW w:w="967" w:type="dxa"/>
+          </w:tcPr>
+          <w:p>
+            <w:r>
+              <w:t xml:space="preserve">Roles allocation = null </w:t>
+            </w:r>
+          </w:p>
+          <w:p>
+            <w:r>
+              <w:t>Task assigned</w:t>
+            </w:r>
+          </w:p>
+        </w:tc>
+        <w:tc>
+          <w:tcPr>
+            <w:tcW w:w="1152" w:type="dxa"/>
+          </w:tcPr>
+          <w:p>
+            <w:r>
+              <w:t xml:space="preserve">Error as task cannot be assigned as not roles allocated </w:t>
+            </w:r>
+          </w:p>
+        </w:tc>
+        <w:tc>
+          <w:tcPr>
+            <w:tcW w:w="1152" w:type="dxa"/>
+          </w:tcPr>
+          <w:p>
+            <w:pPr>
+              <w:rPr>
+                <w:noProof/>
+              </w:rPr>
+            </w:pPr>
+          </w:p>
+        </w:tc>
+      </w:tr>
+      <w:tr>
+        <w:tc>
+          <w:tcPr>
+            <w:tcW w:w="805" w:type="dxa"/>
+          </w:tcPr>
+          <w:p>
+            <w:r>
+              <w:t>3</w:t>
+            </w:r>
+          </w:p>
+        </w:tc>
+        <w:tc>
+          <w:tcPr>
+            <w:tcW w:w="1283" w:type="dxa"/>
+          </w:tcPr>
+          <w:p>
+            <w:r>
+              <w:t xml:space="preserve">Test Team Contribution Page with tasks assigned </w:t>
+            </w:r>
+          </w:p>
+        </w:tc>
+        <w:tc>
+          <w:tcPr>
+            <w:tcW w:w="967" w:type="dxa"/>
+          </w:tcPr>
+          <w:p/>
+        </w:tc>
+        <w:tc>
+          <w:tcPr>
+            <w:tcW w:w="1152" w:type="dxa"/>
+          </w:tcPr>
+          <w:p>
+            <w:r>
+              <w:t xml:space="preserve">List of team members that has assigned for the activity </w:t>
             </w:r>
             <w:bookmarkStart w:id="0" w:name="_GoBack"/>
             <w:bookmarkEnd w:id="0"/>
-            <w:r>
-              <w:t xml:space="preserve"> </w:t>
-            </w:r>
-          </w:p>
-        </w:tc>
-        <w:tc>
-          <w:tcPr>
-            <w:tcW w:w="1283" w:type="dxa"/>
-          </w:tcPr>
-          <w:p>
-            <w:r>
-              <w:t xml:space="preserve">Test Team Contribution Page </w:t>
-            </w:r>
-          </w:p>
-        </w:tc>
-        <w:tc>
-          <w:tcPr>
-            <w:tcW w:w="967" w:type="dxa"/>
-          </w:tcPr>
-          <w:p>
-            <w:r>
-              <w:t xml:space="preserve">Roles allocation = null </w:t>
-            </w:r>
-          </w:p>
-          <w:p>
-            <w:r>
-              <w:t>Task assigned</w:t>
-            </w:r>
-          </w:p>
-        </w:tc>
-        <w:tc>
-          <w:tcPr>
-            <w:tcW w:w="1152" w:type="dxa"/>
-          </w:tcPr>
-          <w:p>
-            <w:r>
-              <w:t xml:space="preserve">Error as task cannot be assigned as not roles allocated </w:t>
-            </w:r>
           </w:p>
         </w:tc>
         <w:tc>

</xml_diff>